<commit_message>
chg: Added CJTF friendly situation D2 combatflite file
</commit_message>
<xml_diff>
--- a/UNDER DEVELOPMENT/CJTF D_G/OPAR CJTF DIRECTION AND GUIDANCE D2.docx
+++ b/UNDER DEVELOPMENT/CJTF D_G/OPAR CJTF DIRECTION AND GUIDANCE D2.docx
@@ -204,21 +204,6 @@
         </w:rPr>
         <w:t xml:space="preserve">: </w:t>
       </w:r>
-      <w:hyperlink r:id="rId9" w:history="1">
-        <w:r>
-          <w:rPr>
-            <w:rStyle w:val="Hyperkobling"/>
-            <w:lang w:val="en-US"/>
-          </w:rPr>
-          <w:t>https://132nd-vwing.github.io/OPAR-Brief/MISSION%20INFORMATION/Friendly_update.cf</w:t>
-        </w:r>
-      </w:hyperlink>
-      <w:r>
-        <w:rPr>
-          <w:lang w:val="en-US"/>
-        </w:rPr>
-        <w:t xml:space="preserve"> </w:t>
-      </w:r>
     </w:p>
     <w:p>
       <w:pPr>
@@ -268,47 +253,32 @@
         <w:rPr>
           <w:lang w:val="en-US"/>
         </w:rPr>
-        <w:t xml:space="preserve"> 2011 JFACC initiated airstrikes against Syrian forces while LCC started preparing its offensive.   On D+3 LCC with its IV Corps in Sector North started its offensive.</w:t>
-      </w:r>
-    </w:p>
-    <w:p>
-      <w:pPr>
-        <w:pStyle w:val="Ingenmellomrom"/>
-        <w:rPr>
-          <w:lang w:val="en-US"/>
-        </w:rPr>
-      </w:pPr>
-    </w:p>
-    <w:p>
-      <w:pPr>
-        <w:pStyle w:val="Ingenmellomrom"/>
-        <w:rPr>
-          <w:lang w:val="en-US"/>
-        </w:rPr>
-      </w:pPr>
-      <w:r>
-        <w:rPr>
-          <w:lang w:val="en-US"/>
-        </w:rPr>
-        <w:t>There has been a higher Russian activity in the eastern Mediterranean than normal and t</w:t>
-      </w:r>
-      <w:r>
-        <w:rPr>
-          <w:lang w:val="en-US"/>
-        </w:rPr>
-        <w:t>his is</w:t>
-      </w:r>
-      <w:r>
-        <w:rPr>
-          <w:lang w:val="en-US"/>
-        </w:rPr>
-        <w:t xml:space="preserve"> likely due the presence and operations from CJTF-82.</w:t>
-      </w:r>
-    </w:p>
-    <w:p>
-      <w:pPr>
-        <w:pStyle w:val="Ingenmellomrom"/>
-        <w:jc w:val="center"/>
+        <w:t xml:space="preserve"> 2011</w:t>
+      </w:r>
+      <w:r>
+        <w:rPr>
+          <w:lang w:val="en-US"/>
+        </w:rPr>
+        <w:t xml:space="preserve"> (D1)</w:t>
+      </w:r>
+      <w:r>
+        <w:rPr>
+          <w:lang w:val="en-US"/>
+        </w:rPr>
+        <w:t xml:space="preserve"> JFACC initiated airstrikes against Syrian forces while LCC started preparing its offensive.   On D+3 LCC with its IV Corps in Sector North started its offensive.</w:t>
+      </w:r>
+    </w:p>
+    <w:p>
+      <w:pPr>
+        <w:pStyle w:val="Ingenmellomrom"/>
+        <w:rPr>
+          <w:lang w:val="en-US"/>
+        </w:rPr>
+      </w:pPr>
+    </w:p>
+    <w:p>
+      <w:pPr>
+        <w:pStyle w:val="Ingenmellomrom"/>
         <w:rPr>
           <w:lang w:val="en-US"/>
         </w:rPr>
@@ -319,9 +289,258 @@
         </w:rPr>
         <w:drawing>
           <wp:inline distT="0" distB="0" distL="0" distR="0">
-            <wp:extent cx="4723500" cy="2552700"/>
-            <wp:effectExtent l="19050" t="0" r="900" b="0"/>
-            <wp:docPr id="3" name="Bilde 4"/>
+            <wp:extent cx="4398543" cy="2609850"/>
+            <wp:effectExtent l="19050" t="0" r="2007" b="0"/>
+            <wp:docPr id="2" name="Bilde 1"/>
+            <wp:cNvGraphicFramePr>
+              <a:graphicFrameLocks xmlns:a="http://schemas.openxmlformats.org/drawingml/2006/main" noChangeAspect="1"/>
+            </wp:cNvGraphicFramePr>
+            <a:graphic xmlns:a="http://schemas.openxmlformats.org/drawingml/2006/main">
+              <a:graphicData uri="http://schemas.openxmlformats.org/drawingml/2006/picture">
+                <pic:pic xmlns:pic="http://schemas.openxmlformats.org/drawingml/2006/picture">
+                  <pic:nvPicPr>
+                    <pic:cNvPr id="0" name="Picture 1"/>
+                    <pic:cNvPicPr>
+                      <a:picLocks noChangeAspect="1" noChangeArrowheads="1"/>
+                    </pic:cNvPicPr>
+                  </pic:nvPicPr>
+                  <pic:blipFill>
+                    <a:blip r:embed="rId9" cstate="print"/>
+                    <a:srcRect/>
+                    <a:stretch>
+                      <a:fillRect/>
+                    </a:stretch>
+                  </pic:blipFill>
+                  <pic:spPr bwMode="auto">
+                    <a:xfrm>
+                      <a:off x="0" y="0"/>
+                      <a:ext cx="4397089" cy="2608987"/>
+                    </a:xfrm>
+                    <a:prstGeom prst="rect">
+                      <a:avLst/>
+                    </a:prstGeom>
+                    <a:noFill/>
+                    <a:ln w="9525">
+                      <a:noFill/>
+                      <a:miter lim="800000"/>
+                      <a:headEnd/>
+                      <a:tailEnd/>
+                    </a:ln>
+                  </pic:spPr>
+                </pic:pic>
+              </a:graphicData>
+            </a:graphic>
+          </wp:inline>
+        </w:drawing>
+      </w:r>
+    </w:p>
+    <w:p>
+      <w:pPr>
+        <w:pStyle w:val="Ingenmellomrom"/>
+        <w:rPr>
+          <w:lang w:val="en-US"/>
+        </w:rPr>
+      </w:pPr>
+    </w:p>
+    <w:p>
+      <w:pPr>
+        <w:pStyle w:val="Overskrift2"/>
+      </w:pPr>
+      <w:proofErr w:type="spellStart"/>
+      <w:r>
+        <w:lastRenderedPageBreak/>
+        <w:t>Friendly</w:t>
+      </w:r>
+      <w:proofErr w:type="spellEnd"/>
+      <w:r>
+        <w:t xml:space="preserve"> </w:t>
+      </w:r>
+      <w:proofErr w:type="spellStart"/>
+      <w:r>
+        <w:t>situation</w:t>
+      </w:r>
+      <w:proofErr w:type="spellEnd"/>
+      <w:r>
+        <w:t xml:space="preserve"> </w:t>
+      </w:r>
+    </w:p>
+    <w:p>
+      <w:pPr>
+        <w:pStyle w:val="Overskrift3"/>
+      </w:pPr>
+      <w:r>
+        <w:t>Land</w:t>
+      </w:r>
+      <w:r>
+        <w:t xml:space="preserve"> Component Command (LCC)</w:t>
+      </w:r>
+    </w:p>
+    <w:p>
+      <w:pPr>
+        <w:pStyle w:val="Overskrift4"/>
+        <w:rPr>
+          <w:lang w:val="en-US"/>
+        </w:rPr>
+      </w:pPr>
+      <w:r>
+        <w:rPr>
+          <w:lang w:val="en-US"/>
+        </w:rPr>
+        <w:t xml:space="preserve">IV Corps </w:t>
+      </w:r>
+    </w:p>
+    <w:p>
+      <w:pPr>
+        <w:pStyle w:val="Ingenmellomrom"/>
+        <w:rPr>
+          <w:lang w:val="en-US"/>
+        </w:rPr>
+      </w:pPr>
+      <w:r>
+        <w:rPr>
+          <w:lang w:val="en-US"/>
+        </w:rPr>
+        <w:t>55</w:t>
+      </w:r>
+      <w:r>
+        <w:rPr>
+          <w:vertAlign w:val="superscript"/>
+          <w:lang w:val="en-US"/>
+        </w:rPr>
+        <w:t>th</w:t>
+      </w:r>
+      <w:r>
+        <w:rPr>
+          <w:lang w:val="en-US"/>
+        </w:rPr>
+        <w:t xml:space="preserve"> </w:t>
+      </w:r>
+      <w:r>
+        <w:rPr>
+          <w:lang w:val="en-US"/>
+        </w:rPr>
+        <w:t xml:space="preserve">Mechanized </w:t>
+      </w:r>
+      <w:r>
+        <w:rPr>
+          <w:lang w:val="en-US"/>
+        </w:rPr>
+        <w:t xml:space="preserve">Division </w:t>
+      </w:r>
+      <w:r>
+        <w:rPr>
+          <w:lang w:val="en-US"/>
+        </w:rPr>
+        <w:t xml:space="preserve">has secured HATAY and </w:t>
+      </w:r>
+      <w:proofErr w:type="gramStart"/>
+      <w:r>
+        <w:rPr>
+          <w:lang w:val="en-US"/>
+        </w:rPr>
+        <w:t>have</w:t>
+      </w:r>
+      <w:proofErr w:type="gramEnd"/>
+      <w:r>
+        <w:rPr>
+          <w:lang w:val="en-US"/>
+        </w:rPr>
+        <w:t xml:space="preserve"> moved forward battalions to screening positions along the FLOT</w:t>
+      </w:r>
+    </w:p>
+    <w:p>
+      <w:pPr>
+        <w:pStyle w:val="Ingenmellomrom"/>
+        <w:rPr>
+          <w:lang w:val="en-US"/>
+        </w:rPr>
+      </w:pPr>
+    </w:p>
+    <w:p>
+      <w:pPr>
+        <w:pStyle w:val="Ingenmellomrom"/>
+        <w:rPr>
+          <w:noProof/>
+          <w:lang w:val="en-US"/>
+        </w:rPr>
+      </w:pPr>
+      <w:r>
+        <w:rPr>
+          <w:lang w:val="en-US"/>
+        </w:rPr>
+        <w:t>56</w:t>
+      </w:r>
+      <w:r>
+        <w:rPr>
+          <w:vertAlign w:val="superscript"/>
+          <w:lang w:val="en-US"/>
+        </w:rPr>
+        <w:t>th</w:t>
+      </w:r>
+      <w:r>
+        <w:rPr>
+          <w:lang w:val="en-US"/>
+        </w:rPr>
+        <w:t xml:space="preserve"> </w:t>
+      </w:r>
+      <w:r>
+        <w:rPr>
+          <w:lang w:val="en-US"/>
+        </w:rPr>
+        <w:t xml:space="preserve">Armor Division </w:t>
+      </w:r>
+      <w:proofErr w:type="gramStart"/>
+      <w:r>
+        <w:rPr>
+          <w:lang w:val="en-US"/>
+        </w:rPr>
+        <w:t>have</w:t>
+      </w:r>
+      <w:proofErr w:type="gramEnd"/>
+      <w:r>
+        <w:rPr>
+          <w:lang w:val="en-US"/>
+        </w:rPr>
+        <w:t xml:space="preserve"> its forward elements at the outskirt of Gaziantep. 56</w:t>
+      </w:r>
+      <w:r>
+        <w:rPr>
+          <w:vertAlign w:val="superscript"/>
+          <w:lang w:val="en-US"/>
+        </w:rPr>
+        <w:t>th</w:t>
+      </w:r>
+      <w:r>
+        <w:rPr>
+          <w:lang w:val="en-US"/>
+        </w:rPr>
+        <w:t xml:space="preserve"> is preparing for the assault at Gaziantep airfield that will commence in a few days.</w:t>
+      </w:r>
+    </w:p>
+    <w:p>
+      <w:pPr>
+        <w:pStyle w:val="Ingenmellomrom"/>
+        <w:rPr>
+          <w:lang w:val="en-US"/>
+        </w:rPr>
+      </w:pPr>
+    </w:p>
+    <w:p>
+      <w:pPr>
+        <w:pStyle w:val="Ingenmellomrom"/>
+        <w:rPr>
+          <w:lang w:val="en-US"/>
+        </w:rPr>
+      </w:pPr>
+      <w:r>
+        <w:rPr>
+          <w:noProof/>
+        </w:rPr>
+        <w:drawing>
+          <wp:inline distT="0" distB="0" distL="0" distR="0">
+            <wp:extent cx="5760720" cy="3020216"/>
+            <wp:effectExtent l="19050" t="0" r="0" b="0"/>
+            <wp:docPr id="4" name="Bilde 4"/>
             <wp:cNvGraphicFramePr>
               <a:graphicFrameLocks xmlns:a="http://schemas.openxmlformats.org/drawingml/2006/main" noChangeAspect="1"/>
             </wp:cNvGraphicFramePr>
@@ -344,7 +563,7 @@
                   <pic:spPr bwMode="auto">
                     <a:xfrm>
                       <a:off x="0" y="0"/>
-                      <a:ext cx="4726575" cy="2554362"/>
+                      <a:ext cx="5760720" cy="3020216"/>
                     </a:xfrm>
                     <a:prstGeom prst="rect">
                       <a:avLst/>
@@ -366,55 +585,6 @@
     </w:p>
     <w:p>
       <w:pPr>
-        <w:pStyle w:val="Ingenmellomrom"/>
-        <w:rPr>
-          <w:lang w:val="en-US"/>
-        </w:rPr>
-      </w:pPr>
-    </w:p>
-    <w:p>
-      <w:pPr>
-        <w:pStyle w:val="Ingenmellomrom"/>
-        <w:rPr>
-          <w:lang w:val="en-US"/>
-        </w:rPr>
-      </w:pPr>
-    </w:p>
-    <w:p>
-      <w:pPr>
-        <w:pStyle w:val="Overskrift2"/>
-      </w:pPr>
-      <w:proofErr w:type="spellStart"/>
-      <w:r>
-        <w:lastRenderedPageBreak/>
-        <w:t>Friendly</w:t>
-      </w:r>
-      <w:proofErr w:type="spellEnd"/>
-      <w:r>
-        <w:t xml:space="preserve"> </w:t>
-      </w:r>
-      <w:proofErr w:type="spellStart"/>
-      <w:r>
-        <w:t>situation</w:t>
-      </w:r>
-      <w:proofErr w:type="spellEnd"/>
-      <w:r>
-        <w:t xml:space="preserve"> </w:t>
-      </w:r>
-    </w:p>
-    <w:p>
-      <w:pPr>
-        <w:pStyle w:val="Overskrift3"/>
-      </w:pPr>
-      <w:r>
-        <w:t>Land</w:t>
-      </w:r>
-      <w:r>
-        <w:t xml:space="preserve"> Component Command (LCC)</w:t>
-      </w:r>
-    </w:p>
-    <w:p>
-      <w:pPr>
         <w:pStyle w:val="Overskrift4"/>
         <w:rPr>
           <w:lang w:val="en-US"/>
@@ -424,284 +594,7 @@
         <w:rPr>
           <w:lang w:val="en-US"/>
         </w:rPr>
-        <w:t>IV Corps (Northern sector)</w:t>
-      </w:r>
-    </w:p>
-    <w:p>
-      <w:pPr>
-        <w:pStyle w:val="Ingenmellomrom"/>
-        <w:rPr>
-          <w:lang w:val="en-US"/>
-        </w:rPr>
-      </w:pPr>
-      <w:r>
-        <w:rPr>
-          <w:lang w:val="en-US"/>
-        </w:rPr>
-        <w:t>55</w:t>
-      </w:r>
-      <w:r>
-        <w:rPr>
-          <w:vertAlign w:val="superscript"/>
-          <w:lang w:val="en-US"/>
-        </w:rPr>
-        <w:t>th</w:t>
-      </w:r>
-      <w:r>
-        <w:rPr>
-          <w:lang w:val="en-US"/>
-        </w:rPr>
-        <w:t xml:space="preserve"> Division is static at the FLOT to prepare for assault into Syria in PHASE 2</w:t>
-      </w:r>
-    </w:p>
-    <w:p>
-      <w:pPr>
-        <w:pStyle w:val="Ingenmellomrom"/>
-        <w:rPr>
-          <w:lang w:val="en-US"/>
-        </w:rPr>
-      </w:pPr>
-    </w:p>
-    <w:p>
-      <w:pPr>
-        <w:pStyle w:val="Ingenmellomrom"/>
-        <w:rPr>
-          <w:noProof/>
-          <w:lang w:val="en-US"/>
-        </w:rPr>
-      </w:pPr>
-      <w:r>
-        <w:rPr>
-          <w:lang w:val="en-US"/>
-        </w:rPr>
-        <w:t>56</w:t>
-      </w:r>
-      <w:r>
-        <w:rPr>
-          <w:vertAlign w:val="superscript"/>
-          <w:lang w:val="en-US"/>
-        </w:rPr>
-        <w:t>th</w:t>
-      </w:r>
-      <w:r>
-        <w:rPr>
-          <w:lang w:val="en-US"/>
-        </w:rPr>
-        <w:t xml:space="preserve"> Division </w:t>
-      </w:r>
-      <w:r>
-        <w:rPr>
-          <w:lang w:val="en-US"/>
-        </w:rPr>
-        <w:t>is</w:t>
-      </w:r>
-      <w:r>
-        <w:rPr>
-          <w:lang w:val="en-US"/>
-        </w:rPr>
-        <w:t xml:space="preserve"> static at the FLOT to </w:t>
-      </w:r>
-      <w:r>
-        <w:rPr>
-          <w:lang w:val="en-US"/>
-        </w:rPr>
-        <w:t>prepare for assault into Syria in PHASE 2</w:t>
-      </w:r>
-      <w:r>
-        <w:rPr>
-          <w:lang w:val="en-US"/>
-        </w:rPr>
-        <w:t>.</w:t>
-      </w:r>
-      <w:r>
-        <w:rPr>
-          <w:noProof/>
-          <w:lang w:val="en-US"/>
-        </w:rPr>
-        <w:t xml:space="preserve"> </w:t>
-      </w:r>
-    </w:p>
-    <w:p>
-      <w:pPr>
-        <w:pStyle w:val="Ingenmellomrom"/>
-        <w:rPr>
-          <w:lang w:val="en-US"/>
-        </w:rPr>
-      </w:pPr>
-      <w:r>
-        <w:rPr>
-          <w:noProof/>
-        </w:rPr>
-        <w:drawing>
-          <wp:inline distT="0" distB="0" distL="0" distR="0">
-            <wp:extent cx="5760720" cy="4362743"/>
-            <wp:effectExtent l="19050" t="0" r="0" b="0"/>
-            <wp:docPr id="5" name="Bilde 4"/>
-            <wp:cNvGraphicFramePr>
-              <a:graphicFrameLocks xmlns:a="http://schemas.openxmlformats.org/drawingml/2006/main" noChangeAspect="1"/>
-            </wp:cNvGraphicFramePr>
-            <a:graphic xmlns:a="http://schemas.openxmlformats.org/drawingml/2006/main">
-              <a:graphicData uri="http://schemas.openxmlformats.org/drawingml/2006/picture">
-                <pic:pic xmlns:pic="http://schemas.openxmlformats.org/drawingml/2006/picture">
-                  <pic:nvPicPr>
-                    <pic:cNvPr id="0" name="Picture 4"/>
-                    <pic:cNvPicPr>
-                      <a:picLocks noChangeAspect="1" noChangeArrowheads="1"/>
-                    </pic:cNvPicPr>
-                  </pic:nvPicPr>
-                  <pic:blipFill>
-                    <a:blip r:embed="rId11" cstate="print"/>
-                    <a:srcRect/>
-                    <a:stretch>
-                      <a:fillRect/>
-                    </a:stretch>
-                  </pic:blipFill>
-                  <pic:spPr bwMode="auto">
-                    <a:xfrm>
-                      <a:off x="0" y="0"/>
-                      <a:ext cx="5760720" cy="4362743"/>
-                    </a:xfrm>
-                    <a:prstGeom prst="rect">
-                      <a:avLst/>
-                    </a:prstGeom>
-                    <a:noFill/>
-                    <a:ln w="9525">
-                      <a:noFill/>
-                      <a:miter lim="800000"/>
-                      <a:headEnd/>
-                      <a:tailEnd/>
-                    </a:ln>
-                  </pic:spPr>
-                </pic:pic>
-              </a:graphicData>
-            </a:graphic>
-          </wp:inline>
-        </w:drawing>
-      </w:r>
-    </w:p>
-    <w:p>
-      <w:pPr>
-        <w:pStyle w:val="Overskrift4"/>
-        <w:rPr>
-          <w:lang w:val="en-US"/>
-        </w:rPr>
-      </w:pPr>
-      <w:r>
-        <w:rPr>
-          <w:lang w:val="en-US"/>
-        </w:rPr>
-        <w:t>III Corps (southern sector)</w:t>
-      </w:r>
-    </w:p>
-    <w:p>
-      <w:pPr>
-        <w:pStyle w:val="Ingenmellomrom"/>
-        <w:rPr>
-          <w:lang w:val="en-US"/>
-        </w:rPr>
-      </w:pPr>
-      <w:r>
-        <w:rPr>
-          <w:lang w:val="en-US"/>
-        </w:rPr>
-        <w:t>III Corps was</w:t>
-      </w:r>
-      <w:r>
-        <w:rPr>
-          <w:lang w:val="en-US"/>
-        </w:rPr>
-        <w:t xml:space="preserve"> planned to starts its offensive </w:t>
-      </w:r>
-      <w:r>
-        <w:rPr>
-          <w:lang w:val="en-US"/>
-        </w:rPr>
-        <w:t>at</w:t>
-      </w:r>
-      <w:r>
-        <w:rPr>
-          <w:lang w:val="en-US"/>
-        </w:rPr>
-        <w:t xml:space="preserve"> </w:t>
-      </w:r>
-      <w:r>
-        <w:rPr>
-          <w:lang w:val="en-US"/>
-        </w:rPr>
-        <w:t>D+4</w:t>
-      </w:r>
-      <w:r>
-        <w:rPr>
-          <w:lang w:val="en-US"/>
-        </w:rPr>
-        <w:t xml:space="preserve">. However, due to low attrition of the </w:t>
-      </w:r>
-      <w:r>
-        <w:rPr>
-          <w:lang w:val="en-US"/>
-        </w:rPr>
-        <w:t xml:space="preserve">Syrian </w:t>
-      </w:r>
-      <w:r>
-        <w:rPr>
-          <w:lang w:val="en-US"/>
-        </w:rPr>
-        <w:t>3</w:t>
-      </w:r>
-      <w:r>
-        <w:rPr>
-          <w:vertAlign w:val="superscript"/>
-          <w:lang w:val="en-US"/>
-        </w:rPr>
-        <w:t>rd</w:t>
-      </w:r>
-      <w:r>
-        <w:rPr>
-          <w:lang w:val="en-US"/>
-        </w:rPr>
-        <w:t xml:space="preserve"> Corps the offensive is delayed. III</w:t>
-      </w:r>
-      <w:r>
-        <w:rPr>
-          <w:lang w:val="en-US"/>
-        </w:rPr>
-        <w:t xml:space="preserve"> Corps</w:t>
-      </w:r>
-      <w:r>
-        <w:rPr>
-          <w:lang w:val="en-US"/>
-        </w:rPr>
-        <w:t xml:space="preserve"> will start its </w:t>
-      </w:r>
-      <w:r>
-        <w:rPr>
-          <w:lang w:val="en-US"/>
-        </w:rPr>
-        <w:t>offensive when</w:t>
-      </w:r>
-      <w:r>
-        <w:rPr>
-          <w:lang w:val="en-US"/>
-        </w:rPr>
-        <w:t xml:space="preserve"> conditions are set for starting the offensive.  Conditions set for offensive start </w:t>
-      </w:r>
-      <w:r>
-        <w:rPr>
-          <w:lang w:val="en-US"/>
-        </w:rPr>
-        <w:t>is 35</w:t>
-      </w:r>
-      <w:r>
-        <w:rPr>
-          <w:lang w:val="en-US"/>
-        </w:rPr>
-        <w:t>% attrition</w:t>
-      </w:r>
-      <w:r>
-        <w:rPr>
-          <w:lang w:val="en-US"/>
-        </w:rPr>
-        <w:t xml:space="preserve"> on the following enemy units:</w:t>
+        <w:t>Turkish local forces</w:t>
       </w:r>
     </w:p>
     <w:p>
@@ -719,33 +612,34 @@
         <w:rPr>
           <w:lang w:val="en-US"/>
         </w:rPr>
-        <w:t>30</w:t>
+        <w:t>The Turkish 33</w:t>
       </w:r>
       <w:r>
         <w:rPr>
           <w:vertAlign w:val="superscript"/>
           <w:lang w:val="en-US"/>
         </w:rPr>
-        <w:t>th</w:t>
-      </w:r>
-      <w:r>
-        <w:rPr>
-          <w:lang w:val="en-US"/>
-        </w:rPr>
-        <w:t xml:space="preserve"> Armored Division (Syrian 3</w:t>
-      </w:r>
-      <w:r>
-        <w:rPr>
-          <w:vertAlign w:val="superscript"/>
-          <w:lang w:val="en-US"/>
-        </w:rPr>
         <w:t>rd</w:t>
       </w:r>
       <w:r>
         <w:rPr>
           <w:lang w:val="en-US"/>
         </w:rPr>
-        <w:t xml:space="preserve"> Corps)</w:t>
+        <w:t xml:space="preserve"> Brigade </w:t>
+      </w:r>
+      <w:proofErr w:type="gramStart"/>
+      <w:r>
+        <w:rPr>
+          <w:lang w:val="en-US"/>
+        </w:rPr>
+        <w:t>have</w:t>
+      </w:r>
+      <w:proofErr w:type="gramEnd"/>
+      <w:r>
+        <w:rPr>
+          <w:lang w:val="en-US"/>
+        </w:rPr>
+        <w:t xml:space="preserve"> encountered Syrian forces of at least a brigade size in the vicinity of Ataturk Dam. </w:t>
       </w:r>
     </w:p>
     <w:p>
@@ -763,53 +657,7 @@
         <w:rPr>
           <w:lang w:val="en-US"/>
         </w:rPr>
-        <w:t>31</w:t>
-      </w:r>
-      <w:r>
-        <w:rPr>
-          <w:vertAlign w:val="superscript"/>
-          <w:lang w:val="en-US"/>
-        </w:rPr>
-        <w:t>st</w:t>
-      </w:r>
-      <w:r>
-        <w:rPr>
-          <w:lang w:val="en-US"/>
-        </w:rPr>
-        <w:t xml:space="preserve"> </w:t>
-      </w:r>
-      <w:proofErr w:type="spellStart"/>
-      <w:r>
-        <w:rPr>
-          <w:lang w:val="en-US"/>
-        </w:rPr>
-        <w:t>Mechaniced</w:t>
-      </w:r>
-      <w:proofErr w:type="spellEnd"/>
-      <w:r>
-        <w:rPr>
-          <w:lang w:val="en-US"/>
-        </w:rPr>
-        <w:t xml:space="preserve"> Division </w:t>
-      </w:r>
-      <w:r>
-        <w:rPr>
-          <w:lang w:val="en-US"/>
-        </w:rPr>
-        <w:t xml:space="preserve"> (Syrian 3</w:t>
-      </w:r>
-      <w:r>
-        <w:rPr>
-          <w:vertAlign w:val="superscript"/>
-          <w:lang w:val="en-US"/>
-        </w:rPr>
-        <w:t>rd</w:t>
-      </w:r>
-      <w:r>
-        <w:rPr>
-          <w:lang w:val="en-US"/>
-        </w:rPr>
-        <w:t xml:space="preserve"> Corps)</w:t>
+        <w:t>Turkish local forces are in static defensive positions and are not in a position to assume offensive operations</w:t>
       </w:r>
     </w:p>
     <w:p>
@@ -827,86 +675,7 @@
         <w:rPr>
           <w:lang w:val="en-US"/>
         </w:rPr>
-        <w:t>32</w:t>
-      </w:r>
-      <w:r>
-        <w:rPr>
-          <w:vertAlign w:val="superscript"/>
-          <w:lang w:val="en-US"/>
-        </w:rPr>
-        <w:t>nd</w:t>
-      </w:r>
-      <w:r>
-        <w:rPr>
-          <w:lang w:val="en-US"/>
-        </w:rPr>
-        <w:t xml:space="preserve"> Motorized Division</w:t>
-      </w:r>
-      <w:r>
-        <w:rPr>
-          <w:lang w:val="en-US"/>
-        </w:rPr>
-        <w:t xml:space="preserve"> (Syrian 3</w:t>
-      </w:r>
-      <w:r>
-        <w:rPr>
-          <w:vertAlign w:val="superscript"/>
-          <w:lang w:val="en-US"/>
-        </w:rPr>
-        <w:t>rd</w:t>
-      </w:r>
-      <w:r>
-        <w:rPr>
-          <w:lang w:val="en-US"/>
-        </w:rPr>
-        <w:t xml:space="preserve"> Corps)</w:t>
-      </w:r>
-    </w:p>
-    <w:p>
-      <w:pPr>
-        <w:pStyle w:val="Ingenmellomrom"/>
-        <w:ind w:left="720"/>
-        <w:rPr>
-          <w:lang w:val="en-US"/>
-        </w:rPr>
-      </w:pPr>
-    </w:p>
-    <w:p>
-      <w:pPr>
-        <w:pStyle w:val="Ingenmellomrom"/>
-        <w:rPr>
-          <w:lang w:val="en-US"/>
-        </w:rPr>
-      </w:pPr>
-    </w:p>
-    <w:p>
-      <w:pPr>
-        <w:pStyle w:val="Ingenmellomrom"/>
-        <w:rPr>
-          <w:lang w:val="en-US"/>
-        </w:rPr>
-      </w:pPr>
-      <w:r>
-        <w:rPr>
-          <w:lang w:val="en-US"/>
-        </w:rPr>
-        <w:t xml:space="preserve"> </w:t>
-      </w:r>
-    </w:p>
-    <w:p>
-      <w:pPr>
-        <w:pStyle w:val="Ingenmellomrom"/>
-        <w:rPr>
-          <w:lang w:val="en-US"/>
-        </w:rPr>
-      </w:pPr>
-    </w:p>
-    <w:p>
-      <w:pPr>
-        <w:pStyle w:val="Overskrift3"/>
-      </w:pPr>
-      <w:r>
-        <w:t>Maritime Component Command (MCC)</w:t>
+        <w:t>Turkish local forces consist of BTR-80 and M-113s vehicles</w:t>
       </w:r>
     </w:p>
     <w:p>
@@ -924,37 +693,23 @@
         <w:rPr>
           <w:lang w:val="en-US"/>
         </w:rPr>
-        <w:t xml:space="preserve">CSG-72 </w:t>
-      </w:r>
-      <w:r>
-        <w:rPr>
-          <w:lang w:val="en-US"/>
-        </w:rPr>
-        <w:t>continues</w:t>
-      </w:r>
-      <w:r>
-        <w:rPr>
-          <w:lang w:val="en-US"/>
-        </w:rPr>
-        <w:t xml:space="preserve"> to support the mission from CSG-72 operations box.</w:t>
-      </w:r>
-      <w:r>
-        <w:rPr>
-          <w:lang w:val="en-US"/>
-        </w:rPr>
-        <w:t xml:space="preserve"> The operations box </w:t>
-      </w:r>
-      <w:r>
-        <w:rPr>
-          <w:lang w:val="en-US"/>
-        </w:rPr>
-        <w:t>has</w:t>
-      </w:r>
-      <w:r>
-        <w:rPr>
-          <w:lang w:val="en-US"/>
-        </w:rPr>
-        <w:t xml:space="preserve"> been moved closer to Incirlik to be able to generate more sorties.</w:t>
+        <w:t>Turkish local forces are reinforced with coalition JTACs to support with CAS to defend against Syrian attacks.</w:t>
+      </w:r>
+    </w:p>
+    <w:p>
+      <w:pPr>
+        <w:pStyle w:val="Ingenmellomrom"/>
+        <w:rPr>
+          <w:lang w:val="en-US"/>
+        </w:rPr>
+      </w:pPr>
+    </w:p>
+    <w:p>
+      <w:pPr>
+        <w:pStyle w:val="Overskrift3"/>
+      </w:pPr>
+      <w:r>
+        <w:t>Maritime Component Command (MCC)</w:t>
       </w:r>
     </w:p>
     <w:p>
@@ -972,7 +727,7 @@
         <w:rPr>
           <w:lang w:val="en-US"/>
         </w:rPr>
-        <w:t xml:space="preserve">SAG-1 </w:t>
+        <w:t xml:space="preserve">CSG-1 </w:t>
       </w:r>
       <w:r>
         <w:rPr>
@@ -984,13 +739,25 @@
         <w:rPr>
           <w:lang w:val="en-US"/>
         </w:rPr>
-        <w:t xml:space="preserve"> to support the mission by </w:t>
-      </w:r>
-      <w:r>
-        <w:rPr>
-          <w:lang w:val="en-US"/>
-        </w:rPr>
-        <w:t>creating a screen for potential Russian interference from the WEST.</w:t>
+        <w:t xml:space="preserve"> to support the mission from CSG-</w:t>
+      </w:r>
+      <w:r>
+        <w:rPr>
+          <w:lang w:val="en-US"/>
+        </w:rPr>
+        <w:t>1</w:t>
+      </w:r>
+      <w:r>
+        <w:rPr>
+          <w:lang w:val="en-US"/>
+        </w:rPr>
+        <w:t xml:space="preserve"> operations box.</w:t>
+      </w:r>
+      <w:r>
+        <w:rPr>
+          <w:lang w:val="en-US"/>
+        </w:rPr>
+        <w:t xml:space="preserve"> </w:t>
       </w:r>
     </w:p>
     <w:p>
@@ -1008,110 +775,8 @@
         <w:rPr>
           <w:lang w:val="en-US"/>
         </w:rPr>
-        <w:lastRenderedPageBreak/>
-        <w:t xml:space="preserve">CJTF MCC </w:t>
-      </w:r>
-      <w:r>
-        <w:rPr>
-          <w:lang w:val="en-US"/>
-        </w:rPr>
-        <w:t>has</w:t>
-      </w:r>
-      <w:r>
-        <w:rPr>
-          <w:lang w:val="en-US"/>
-        </w:rPr>
-        <w:t xml:space="preserve"> been given command of </w:t>
-      </w:r>
-      <w:proofErr w:type="gramStart"/>
-      <w:r>
-        <w:rPr>
-          <w:lang w:val="en-US"/>
-        </w:rPr>
-        <w:t>a</w:t>
-      </w:r>
-      <w:proofErr w:type="gramEnd"/>
-      <w:r>
-        <w:rPr>
-          <w:lang w:val="en-US"/>
-        </w:rPr>
-        <w:t xml:space="preserve"> attack submarine, SSN-688 USS Los Angeles. The mission for the submarine is to deny Russia freedom of action in the eastern Mediterranean</w:t>
-      </w:r>
-    </w:p>
-    <w:p>
-      <w:pPr>
-        <w:pStyle w:val="Ingenmellomrom"/>
-        <w:rPr>
-          <w:lang w:val="en-US"/>
-        </w:rPr>
-      </w:pPr>
-      <w:r>
-        <w:rPr>
-          <w:noProof/>
-        </w:rPr>
-        <w:drawing>
-          <wp:inline distT="0" distB="0" distL="0" distR="0">
-            <wp:extent cx="4552950" cy="3843662"/>
-            <wp:effectExtent l="19050" t="0" r="0" b="0"/>
-            <wp:docPr id="7" name="Bilde 7"/>
-            <wp:cNvGraphicFramePr>
-              <a:graphicFrameLocks xmlns:a="http://schemas.openxmlformats.org/drawingml/2006/main" noChangeAspect="1"/>
-            </wp:cNvGraphicFramePr>
-            <a:graphic xmlns:a="http://schemas.openxmlformats.org/drawingml/2006/main">
-              <a:graphicData uri="http://schemas.openxmlformats.org/drawingml/2006/picture">
-                <pic:pic xmlns:pic="http://schemas.openxmlformats.org/drawingml/2006/picture">
-                  <pic:nvPicPr>
-                    <pic:cNvPr id="0" name="Picture 7"/>
-                    <pic:cNvPicPr>
-                      <a:picLocks noChangeAspect="1" noChangeArrowheads="1"/>
-                    </pic:cNvPicPr>
-                  </pic:nvPicPr>
-                  <pic:blipFill>
-                    <a:blip r:embed="rId12" cstate="print"/>
-                    <a:srcRect/>
-                    <a:stretch>
-                      <a:fillRect/>
-                    </a:stretch>
-                  </pic:blipFill>
-                  <pic:spPr bwMode="auto">
-                    <a:xfrm>
-                      <a:off x="0" y="0"/>
-                      <a:ext cx="4551445" cy="3842391"/>
-                    </a:xfrm>
-                    <a:prstGeom prst="rect">
-                      <a:avLst/>
-                    </a:prstGeom>
-                    <a:noFill/>
-                    <a:ln w="9525">
-                      <a:noFill/>
-                      <a:miter lim="800000"/>
-                      <a:headEnd/>
-                      <a:tailEnd/>
-                    </a:ln>
-                  </pic:spPr>
-                </pic:pic>
-              </a:graphicData>
-            </a:graphic>
-          </wp:inline>
-        </w:drawing>
-      </w:r>
-    </w:p>
-    <w:p>
-      <w:pPr>
-        <w:pStyle w:val="Ingenmellomrom"/>
-        <w:ind w:left="720"/>
-        <w:rPr>
-          <w:lang w:val="en-US"/>
-        </w:rPr>
-      </w:pPr>
-    </w:p>
-    <w:p>
-      <w:pPr>
-        <w:pStyle w:val="Ingenmellomrom"/>
-        <w:rPr>
-          <w:lang w:val="en-US"/>
-        </w:rPr>
-      </w:pPr>
+        <w:t>SAG 1 have been directed to head west in the Mediterranean due to sinking of a ship carrying ordnance for JFACC.</w:t>
+      </w:r>
     </w:p>
     <w:p>
       <w:pPr>
@@ -1142,7 +807,7 @@
         <w:rPr>
           <w:lang w:val="en-US"/>
         </w:rPr>
-        <w:t>IAW JFACC JAOP and AOD’s</w:t>
+        <w:t>IAW JFACC JAOP.</w:t>
       </w:r>
     </w:p>
     <w:p>
@@ -1229,14 +894,6 @@
     </w:p>
     <w:p>
       <w:pPr>
-        <w:pStyle w:val="Ingenmellomrom"/>
-        <w:rPr>
-          <w:lang w:val="en-US"/>
-        </w:rPr>
-      </w:pPr>
-    </w:p>
-    <w:p>
-      <w:pPr>
         <w:pStyle w:val="Overskrift1"/>
         <w:rPr>
           <w:lang w:val="en-US"/>
@@ -1246,6 +903,7 @@
         <w:rPr>
           <w:lang w:val="en-US"/>
         </w:rPr>
+        <w:lastRenderedPageBreak/>
         <w:t>Reported Battle Damage Assessment</w:t>
       </w:r>
       <w:r>
@@ -1272,7 +930,7 @@
         <w:rPr>
           <w:lang w:val="en-US"/>
         </w:rPr>
-        <w:t>IV Corps (Northern Sector)</w:t>
+        <w:t>IV Corps Northern Sector</w:t>
       </w:r>
     </w:p>
     <w:p>
@@ -1312,7 +970,7 @@
         <w:rPr>
           <w:lang w:val="en-US"/>
         </w:rPr>
-        <w:t>III Corps (Southern Sector)</w:t>
+        <w:t>Turkish ground forces.</w:t>
       </w:r>
     </w:p>
     <w:p>
@@ -1352,22 +1010,61 @@
         <w:rPr>
           <w:lang w:val="en-US"/>
         </w:rPr>
-        <w:lastRenderedPageBreak/>
         <w:t>Logistical situation</w:t>
       </w:r>
     </w:p>
     <w:p>
       <w:pPr>
         <w:pStyle w:val="Ingenmellomrom"/>
-        <w:rPr>
-          <w:lang w:val="en-US"/>
-        </w:rPr>
-      </w:pPr>
-      <w:r>
-        <w:rPr>
-          <w:lang w:val="en-US"/>
-        </w:rPr>
-        <w:t xml:space="preserve">A ship carrying a shipment of Maverick air-to-ground missiles have been sabotaged and are currently sinking in the western part of the Mediterranean. Because of this the remaining stock of Maverick missiles at Incirlik are 40 and at CVN-72 there are only 10 missiles left. Total available Maverick missiles available for JFACC is 50. </w:t>
+        <w:numPr>
+          <w:ilvl w:val="0"/>
+          <w:numId w:val="17"/>
+        </w:numPr>
+        <w:rPr>
+          <w:lang w:val="en-US"/>
+        </w:rPr>
+      </w:pPr>
+      <w:r>
+        <w:rPr>
+          <w:lang w:val="en-US"/>
+        </w:rPr>
+        <w:t xml:space="preserve">A ship carrying a shipment of Maverick air-to-ground missiles have been sabotaged and are currently sinking in the western part of the Mediterranean. Because of this the remaining stock of Maverick missiles at Incirlik are 40 and at CVN-72 there are only 10 missiles left. </w:t>
+      </w:r>
+      <w:r>
+        <w:rPr>
+          <w:lang w:val="en-US"/>
+        </w:rPr>
+        <w:t>Total available Maverick missiles available for JFACC are</w:t>
+      </w:r>
+      <w:r>
+        <w:rPr>
+          <w:lang w:val="en-US"/>
+        </w:rPr>
+        <w:t xml:space="preserve"> 50. </w:t>
+      </w:r>
+    </w:p>
+    <w:p>
+      <w:pPr>
+        <w:pStyle w:val="Ingenmellomrom"/>
+        <w:numPr>
+          <w:ilvl w:val="0"/>
+          <w:numId w:val="17"/>
+        </w:numPr>
+        <w:rPr>
+          <w:lang w:val="en-US"/>
+        </w:rPr>
+      </w:pPr>
+      <w:r>
+        <w:rPr>
+          <w:lang w:val="en-US"/>
+        </w:rPr>
+        <w:t>A US ship with 50 GBU-38s is currently in transit in the strait of Suez. The ship is expected to come out of t</w:t>
+      </w:r>
+      <w:r>
+        <w:rPr>
+          <w:lang w:val="en-US"/>
+        </w:rPr>
+        <w:t>he Suez channel on D3, and is planning to offload munitions at Iskenderun.</w:t>
       </w:r>
     </w:p>
     <w:p>
@@ -1413,25 +1110,40 @@
         <w:rPr>
           <w:lang w:val="en-US"/>
         </w:rPr>
-        <w:t xml:space="preserve">Priority of effort is on the NORTHERN sector and support of IV Corps in </w:t>
-      </w:r>
-      <w:r>
-        <w:rPr>
-          <w:lang w:val="en-US"/>
-        </w:rPr>
-        <w:t>preparing for gr</w:t>
-      </w:r>
-      <w:r>
-        <w:rPr>
-          <w:lang w:val="en-US"/>
-        </w:rPr>
-        <w:t>ound assault into SYRIA in phase</w:t>
-      </w:r>
-      <w:r>
-        <w:rPr>
-          <w:lang w:val="en-US"/>
-        </w:rPr>
-        <w:t xml:space="preserve"> 2.</w:t>
+        <w:t xml:space="preserve">Priority of effort is on </w:t>
+      </w:r>
+      <w:r>
+        <w:rPr>
+          <w:lang w:val="en-US"/>
+        </w:rPr>
+        <w:t>56</w:t>
+      </w:r>
+      <w:r>
+        <w:rPr>
+          <w:vertAlign w:val="superscript"/>
+          <w:lang w:val="en-US"/>
+        </w:rPr>
+        <w:t>th</w:t>
+      </w:r>
+      <w:r>
+        <w:rPr>
+          <w:lang w:val="en-US"/>
+        </w:rPr>
+        <w:t xml:space="preserve"> Armored Division attack at </w:t>
+      </w:r>
+      <w:proofErr w:type="spellStart"/>
+      <w:r>
+        <w:rPr>
+          <w:lang w:val="en-US"/>
+        </w:rPr>
+        <w:t>Gazientep</w:t>
+      </w:r>
+      <w:proofErr w:type="spellEnd"/>
+      <w:r>
+        <w:rPr>
+          <w:lang w:val="en-US"/>
+        </w:rPr>
+        <w:t>.</w:t>
       </w:r>
     </w:p>
     <w:p>
@@ -1485,7 +1197,13 @@
         <w:rPr>
           <w:lang w:val="en-US"/>
         </w:rPr>
-        <w:t>CONOP submitted NLT D+12.</w:t>
+        <w:t>CONOP submitted NLT D+</w:t>
+      </w:r>
+      <w:r>
+        <w:rPr>
+          <w:lang w:val="en-US"/>
+        </w:rPr>
+        <w:t>8</w:t>
       </w:r>
     </w:p>
     <w:p>
@@ -1517,7 +1235,19 @@
         <w:rPr>
           <w:lang w:val="en-US"/>
         </w:rPr>
-        <w:t>Screen friendly operations from Russian units.</w:t>
+        <w:t>BPT move CSG-</w:t>
+      </w:r>
+      <w:r>
+        <w:rPr>
+          <w:lang w:val="en-US"/>
+        </w:rPr>
+        <w:t xml:space="preserve">1 </w:t>
+      </w:r>
+      <w:r>
+        <w:rPr>
+          <w:lang w:val="en-US"/>
+        </w:rPr>
+        <w:t>operations box based on JFACC needs.</w:t>
       </w:r>
     </w:p>
     <w:p>
@@ -1535,7 +1265,7 @@
         <w:rPr>
           <w:lang w:val="en-US"/>
         </w:rPr>
-        <w:t>BPT move CSG-72 operations box based on JFACC needs.</w:t>
+        <w:t xml:space="preserve">Use SAG-1 to protect shipping in the western Mediterranean. </w:t>
       </w:r>
     </w:p>
     <w:p>
@@ -1582,13 +1312,7 @@
         <w:rPr>
           <w:lang w:val="en-US"/>
         </w:rPr>
-        <w:t xml:space="preserve"> in support of LCC in the northern s</w:t>
-      </w:r>
-      <w:r>
-        <w:rPr>
-          <w:lang w:val="en-US"/>
-        </w:rPr>
-        <w:t>ector.</w:t>
+        <w:t xml:space="preserve"> in support of LCC and set conditions for own operations.</w:t>
       </w:r>
     </w:p>
     <w:p>
@@ -1608,6 +1332,72 @@
         </w:rPr>
         <w:t>Start shaping for phase 2 in the operation</w:t>
       </w:r>
+      <w:r>
+        <w:rPr>
+          <w:lang w:val="en-US"/>
+        </w:rPr>
+        <w:t xml:space="preserve"> (Create permissive environment).</w:t>
+      </w:r>
+    </w:p>
+    <w:p>
+      <w:pPr>
+        <w:pStyle w:val="Ingenmellomrom"/>
+        <w:numPr>
+          <w:ilvl w:val="0"/>
+          <w:numId w:val="15"/>
+        </w:numPr>
+        <w:rPr>
+          <w:lang w:val="en-US"/>
+        </w:rPr>
+      </w:pPr>
+      <w:r>
+        <w:rPr>
+          <w:lang w:val="en-US"/>
+        </w:rPr>
+        <w:t>Continue support to LCC</w:t>
+      </w:r>
+    </w:p>
+    <w:p>
+      <w:pPr>
+        <w:pStyle w:val="Ingenmellomrom"/>
+        <w:numPr>
+          <w:ilvl w:val="0"/>
+          <w:numId w:val="15"/>
+        </w:numPr>
+        <w:rPr>
+          <w:lang w:val="en-US"/>
+        </w:rPr>
+      </w:pPr>
+      <w:r>
+        <w:rPr>
+          <w:lang w:val="en-US"/>
+        </w:rPr>
+        <w:t>Be prepared to p</w:t>
+      </w:r>
+      <w:r>
+        <w:rPr>
+          <w:lang w:val="en-US"/>
+        </w:rPr>
+        <w:t>repare contingency plans for striking Syrian WMD at short notice</w:t>
+      </w:r>
+      <w:r>
+        <w:rPr>
+          <w:lang w:val="en-US"/>
+        </w:rPr>
+        <w:t xml:space="preserve"> (regardless of phase)</w:t>
+      </w:r>
+      <w:r>
+        <w:rPr>
+          <w:lang w:val="en-US"/>
+        </w:rPr>
+        <w:t>.</w:t>
+      </w:r>
+      <w:r>
+        <w:rPr>
+          <w:lang w:val="en-US"/>
+        </w:rPr>
+        <w:t xml:space="preserve"> Expect this plan to be asked for prior to commencing phase 2.</w:t>
+      </w:r>
     </w:p>
     <w:p>
       <w:pPr>
@@ -1624,25 +1414,29 @@
         <w:rPr>
           <w:lang w:val="en-US"/>
         </w:rPr>
-        <w:t>For support to LCC, support shaping effort for LCC by removing enemy long range artillery,</w:t>
-      </w:r>
-      <w:r>
-        <w:rPr>
-          <w:lang w:val="en-US"/>
-        </w:rPr>
-        <w:t xml:space="preserve"> attack helicopters,</w:t>
-      </w:r>
-      <w:r>
-        <w:rPr>
-          <w:lang w:val="en-US"/>
-        </w:rPr>
-        <w:t xml:space="preserve"> C2, logistics and artillery</w:t>
-      </w:r>
-      <w:r>
-        <w:rPr>
-          <w:lang w:val="en-US"/>
-        </w:rPr>
-        <w:t>.</w:t>
+        <w:t>ALR: EXTREME approved for such a plan.</w:t>
+      </w:r>
+    </w:p>
+    <w:p>
+      <w:pPr>
+        <w:pStyle w:val="Ingenmellomrom"/>
+        <w:rPr>
+          <w:lang w:val="en-US"/>
+        </w:rPr>
+      </w:pPr>
+    </w:p>
+    <w:p>
+      <w:pPr>
+        <w:pStyle w:val="Overskrift2"/>
+        <w:rPr>
+          <w:lang w:val="en-US"/>
+        </w:rPr>
+      </w:pPr>
+      <w:r>
+        <w:rPr>
+          <w:lang w:val="en-US"/>
+        </w:rPr>
+        <w:t>VIS:</w:t>
       </w:r>
     </w:p>
     <w:p>
@@ -1660,145 +1454,7 @@
         <w:rPr>
           <w:lang w:val="en-US"/>
         </w:rPr>
-        <w:t>Prepare plan for phase 2.</w:t>
-      </w:r>
-    </w:p>
-    <w:p>
-      <w:pPr>
-        <w:pStyle w:val="Ingenmellomrom"/>
-        <w:numPr>
-          <w:ilvl w:val="1"/>
-          <w:numId w:val="15"/>
-        </w:numPr>
-        <w:rPr>
-          <w:lang w:val="en-US"/>
-        </w:rPr>
-      </w:pPr>
-      <w:r>
-        <w:rPr>
-          <w:lang w:val="en-US"/>
-        </w:rPr>
-        <w:t>Revise priority on Joint Target List (JTL).</w:t>
-      </w:r>
-    </w:p>
-    <w:p>
-      <w:pPr>
-        <w:pStyle w:val="Ingenmellomrom"/>
-        <w:numPr>
-          <w:ilvl w:val="1"/>
-          <w:numId w:val="15"/>
-        </w:numPr>
-        <w:rPr>
-          <w:lang w:val="en-US"/>
-        </w:rPr>
-      </w:pPr>
-      <w:r>
-        <w:rPr>
-          <w:lang w:val="en-US"/>
-        </w:rPr>
-        <w:t>Plan need to take into account support to LCC (CAS, AR and CAP) and Air Interdiction campaign for targets at JTL.</w:t>
-      </w:r>
-    </w:p>
-    <w:p>
-      <w:pPr>
-        <w:pStyle w:val="Ingenmellomrom"/>
-        <w:numPr>
-          <w:ilvl w:val="1"/>
-          <w:numId w:val="15"/>
-        </w:numPr>
-        <w:rPr>
-          <w:lang w:val="en-US"/>
-        </w:rPr>
-      </w:pPr>
-      <w:r>
-        <w:rPr>
-          <w:lang w:val="en-US"/>
-        </w:rPr>
-        <w:t>Submit CONOP (Concept of Operations) to CJTF HQ for approval.</w:t>
-      </w:r>
-    </w:p>
-    <w:p>
-      <w:pPr>
-        <w:pStyle w:val="Ingenmellomrom"/>
-        <w:numPr>
-          <w:ilvl w:val="2"/>
-          <w:numId w:val="15"/>
-        </w:numPr>
-        <w:rPr>
-          <w:lang w:val="en-US"/>
-        </w:rPr>
-      </w:pPr>
-      <w:r>
-        <w:rPr>
-          <w:lang w:val="en-US"/>
-        </w:rPr>
-        <w:t>CONOP can contain options to fly through neutral territory</w:t>
-      </w:r>
-      <w:r>
-        <w:rPr>
-          <w:lang w:val="en-US"/>
-        </w:rPr>
-        <w:t>.</w:t>
-      </w:r>
-    </w:p>
-    <w:p>
-      <w:pPr>
-        <w:pStyle w:val="Ingenmellomrom"/>
-        <w:numPr>
-          <w:ilvl w:val="2"/>
-          <w:numId w:val="15"/>
-        </w:numPr>
-        <w:rPr>
-          <w:lang w:val="en-US"/>
-        </w:rPr>
-      </w:pPr>
-      <w:r>
-        <w:rPr>
-          <w:lang w:val="en-US"/>
-        </w:rPr>
-        <w:t>CONOP can contain options for attacking adversary’s</w:t>
-      </w:r>
-      <w:r>
-        <w:rPr>
-          <w:lang w:val="en-US"/>
-        </w:rPr>
-        <w:t xml:space="preserve"> posing a threat to the phase.</w:t>
-      </w:r>
-    </w:p>
-    <w:p>
-      <w:pPr>
-        <w:pStyle w:val="Ingenmellomrom"/>
-        <w:numPr>
-          <w:ilvl w:val="2"/>
-          <w:numId w:val="15"/>
-        </w:numPr>
-        <w:rPr>
-          <w:lang w:val="en-US"/>
-        </w:rPr>
-      </w:pPr>
-      <w:r>
-        <w:rPr>
-          <w:lang w:val="en-US"/>
-        </w:rPr>
-        <w:t>CONOP can contain request for MCC to move CSG-72 operations box</w:t>
-      </w:r>
-    </w:p>
-    <w:p>
-      <w:pPr>
-        <w:pStyle w:val="Ingenmellomrom"/>
-        <w:numPr>
-          <w:ilvl w:val="2"/>
-          <w:numId w:val="15"/>
-        </w:numPr>
-        <w:rPr>
-          <w:lang w:val="en-US"/>
-        </w:rPr>
-      </w:pPr>
-      <w:r>
-        <w:rPr>
-          <w:lang w:val="en-US"/>
-        </w:rPr>
-        <w:t>CONOP can contain request to SOCC for observation posts for target acquisition in enemy territory</w:t>
+        <w:t>Support JFACC planning and execution</w:t>
       </w:r>
     </w:p>
     <w:p>
@@ -1816,42 +1472,67 @@
         <w:rPr>
           <w:lang w:val="en-US"/>
         </w:rPr>
-        <w:t>Prepare contingency plans for striking Syrian WMD at short notice</w:t>
-      </w:r>
-      <w:r>
-        <w:rPr>
-          <w:lang w:val="en-US"/>
-        </w:rPr>
-        <w:t xml:space="preserve"> (regardless of phase)</w:t>
-      </w:r>
-      <w:r>
-        <w:rPr>
-          <w:lang w:val="en-US"/>
-        </w:rPr>
-        <w:t>.</w:t>
-      </w:r>
-    </w:p>
-    <w:p>
-      <w:pPr>
-        <w:pStyle w:val="Ingenmellomrom"/>
-        <w:numPr>
-          <w:ilvl w:val="1"/>
-          <w:numId w:val="15"/>
-        </w:numPr>
-        <w:rPr>
-          <w:lang w:val="en-US"/>
-        </w:rPr>
-      </w:pPr>
-      <w:r>
-        <w:rPr>
-          <w:lang w:val="en-US"/>
-        </w:rPr>
-        <w:t>ALR: EXTREME approved for such a plan.</w:t>
-      </w:r>
-    </w:p>
-    <w:p>
-      <w:pPr>
-        <w:pStyle w:val="Ingenmellomrom"/>
+        <w:t>Be prepared to support JFACC with creating contingency plan for striking Syrian WMD at short notice.</w:t>
+      </w:r>
+    </w:p>
+    <w:p>
+      <w:pPr>
+        <w:pStyle w:val="Ingenmellomrom"/>
+        <w:ind w:left="720"/>
+        <w:rPr>
+          <w:lang w:val="en-US"/>
+        </w:rPr>
+      </w:pPr>
+    </w:p>
+    <w:p>
+      <w:pPr>
+        <w:pStyle w:val="Ingenmellomrom"/>
+        <w:ind w:left="720"/>
+        <w:rPr>
+          <w:lang w:val="en-US"/>
+        </w:rPr>
+      </w:pPr>
+    </w:p>
+    <w:p>
+      <w:pPr>
+        <w:pStyle w:val="Ingenmellomrom"/>
+        <w:ind w:left="720"/>
+        <w:rPr>
+          <w:lang w:val="en-US"/>
+        </w:rPr>
+      </w:pPr>
+    </w:p>
+    <w:p>
+      <w:pPr>
+        <w:pStyle w:val="Ingenmellomrom"/>
+        <w:ind w:left="720"/>
+        <w:rPr>
+          <w:lang w:val="en-US"/>
+        </w:rPr>
+      </w:pPr>
+    </w:p>
+    <w:p>
+      <w:pPr>
+        <w:pStyle w:val="Ingenmellomrom"/>
+        <w:ind w:left="720"/>
+        <w:rPr>
+          <w:lang w:val="en-US"/>
+        </w:rPr>
+      </w:pPr>
+    </w:p>
+    <w:p>
+      <w:pPr>
+        <w:pStyle w:val="Ingenmellomrom"/>
+        <w:ind w:left="720"/>
+        <w:rPr>
+          <w:lang w:val="en-US"/>
+        </w:rPr>
+      </w:pPr>
+    </w:p>
+    <w:p>
+      <w:pPr>
+        <w:pStyle w:val="Ingenmellomrom"/>
+        <w:ind w:left="720"/>
         <w:rPr>
           <w:lang w:val="en-US"/>
         </w:rPr>
@@ -1868,7 +1549,7 @@
         <w:rPr>
           <w:lang w:val="en-US"/>
         </w:rPr>
-        <w:t>VIS:</w:t>
+        <w:t>Diplomatic situation</w:t>
       </w:r>
     </w:p>
     <w:p>
@@ -1886,79 +1567,13 @@
         <w:rPr>
           <w:lang w:val="en-US"/>
         </w:rPr>
-        <w:t>Make a recommendation for start of phase 2, on the following conditions:</w:t>
-      </w:r>
-    </w:p>
-    <w:p>
-      <w:pPr>
-        <w:pStyle w:val="Ingenmellomrom"/>
-        <w:numPr>
-          <w:ilvl w:val="1"/>
-          <w:numId w:val="15"/>
-        </w:numPr>
-        <w:rPr>
-          <w:lang w:val="en-US"/>
-        </w:rPr>
-      </w:pPr>
-      <w:r>
-        <w:rPr>
-          <w:lang w:val="en-US"/>
-        </w:rPr>
-        <w:t>Favorable air superiority in northern sector</w:t>
-      </w:r>
-    </w:p>
-    <w:p>
-      <w:pPr>
-        <w:pStyle w:val="Ingenmellomrom"/>
-        <w:numPr>
-          <w:ilvl w:val="1"/>
-          <w:numId w:val="15"/>
-        </w:numPr>
-        <w:rPr>
-          <w:lang w:val="en-US"/>
-        </w:rPr>
-      </w:pPr>
-      <w:r>
-        <w:rPr>
-          <w:lang w:val="en-US"/>
-        </w:rPr>
-        <w:t>Syrian long range artillery (MLRS) in northern sector reduced with 75%</w:t>
-      </w:r>
-    </w:p>
-    <w:p>
-      <w:pPr>
-        <w:pStyle w:val="Ingenmellomrom"/>
-        <w:numPr>
-          <w:ilvl w:val="1"/>
-          <w:numId w:val="15"/>
-        </w:numPr>
-        <w:rPr>
-          <w:lang w:val="en-US"/>
-        </w:rPr>
-      </w:pPr>
-      <w:r>
-        <w:rPr>
-          <w:lang w:val="en-US"/>
-        </w:rPr>
-        <w:t>Syrian artillery in  northern sector reduced with 50%</w:t>
-      </w:r>
-    </w:p>
-    <w:p>
-      <w:pPr>
-        <w:pStyle w:val="Ingenmellomrom"/>
-        <w:numPr>
-          <w:ilvl w:val="1"/>
-          <w:numId w:val="15"/>
-        </w:numPr>
-        <w:rPr>
-          <w:lang w:val="en-US"/>
-        </w:rPr>
-      </w:pPr>
-      <w:r>
-        <w:rPr>
-          <w:lang w:val="en-US"/>
-        </w:rPr>
-        <w:t>Syrian attack helicopters reduced with 50%</w:t>
+        <w:t>Syria is declared as</w:t>
+      </w:r>
+      <w:r>
+        <w:rPr>
+          <w:lang w:val="en-US"/>
+        </w:rPr>
+        <w:t xml:space="preserve"> enemy</w:t>
       </w:r>
     </w:p>
     <w:p>
@@ -1976,133 +1591,13 @@
         <w:rPr>
           <w:lang w:val="en-US"/>
         </w:rPr>
-        <w:t xml:space="preserve">Support JFACC with recommendations for phase 2 </w:t>
-      </w:r>
-    </w:p>
-    <w:p>
-      <w:pPr>
-        <w:pStyle w:val="Ingenmellomrom"/>
-        <w:rPr>
-          <w:lang w:val="en-US"/>
-        </w:rPr>
-      </w:pPr>
-    </w:p>
-    <w:p>
-      <w:pPr>
-        <w:pStyle w:val="Ingenmellomrom"/>
-        <w:ind w:firstLine="576"/>
-        <w:rPr>
-          <w:lang w:val="en-US"/>
-        </w:rPr>
-      </w:pPr>
-      <w:r>
-        <w:rPr>
-          <w:lang w:val="en-US"/>
-        </w:rPr>
-        <w:t>Definition of northern sector units: 1</w:t>
-      </w:r>
-      <w:r>
-        <w:rPr>
-          <w:vertAlign w:val="superscript"/>
-          <w:lang w:val="en-US"/>
-        </w:rPr>
-        <w:t>st</w:t>
-      </w:r>
-      <w:r>
-        <w:rPr>
-          <w:lang w:val="en-US"/>
-        </w:rPr>
-        <w:t xml:space="preserve"> Corps and 2</w:t>
-      </w:r>
-      <w:r>
-        <w:rPr>
-          <w:vertAlign w:val="superscript"/>
-          <w:lang w:val="en-US"/>
-        </w:rPr>
-        <w:t>nd</w:t>
-      </w:r>
-      <w:r>
-        <w:rPr>
-          <w:lang w:val="en-US"/>
-        </w:rPr>
-        <w:t xml:space="preserve"> Corps.</w:t>
-      </w:r>
-    </w:p>
-    <w:p>
-      <w:pPr>
-        <w:pStyle w:val="Ingenmellomrom"/>
-        <w:ind w:left="720"/>
-        <w:rPr>
-          <w:lang w:val="en-US"/>
-        </w:rPr>
-      </w:pPr>
-    </w:p>
-    <w:p>
-      <w:pPr>
-        <w:pStyle w:val="Ingenmellomrom"/>
-        <w:ind w:left="720"/>
-        <w:rPr>
-          <w:lang w:val="en-US"/>
-        </w:rPr>
-      </w:pPr>
-    </w:p>
-    <w:p>
-      <w:pPr>
-        <w:pStyle w:val="Ingenmellomrom"/>
-        <w:ind w:left="720"/>
-        <w:rPr>
-          <w:lang w:val="en-US"/>
-        </w:rPr>
-      </w:pPr>
-    </w:p>
-    <w:p>
-      <w:pPr>
-        <w:pStyle w:val="Ingenmellomrom"/>
-        <w:ind w:left="720"/>
-        <w:rPr>
-          <w:lang w:val="en-US"/>
-        </w:rPr>
-      </w:pPr>
-    </w:p>
-    <w:p>
-      <w:pPr>
-        <w:pStyle w:val="Ingenmellomrom"/>
-        <w:ind w:left="720"/>
-        <w:rPr>
-          <w:lang w:val="en-US"/>
-        </w:rPr>
-      </w:pPr>
-    </w:p>
-    <w:p>
-      <w:pPr>
-        <w:pStyle w:val="Ingenmellomrom"/>
-        <w:ind w:left="720"/>
-        <w:rPr>
-          <w:lang w:val="en-US"/>
-        </w:rPr>
-      </w:pPr>
-    </w:p>
-    <w:p>
-      <w:pPr>
-        <w:pStyle w:val="Ingenmellomrom"/>
-        <w:ind w:left="720"/>
-        <w:rPr>
-          <w:lang w:val="en-US"/>
-        </w:rPr>
-      </w:pPr>
-    </w:p>
-    <w:p>
-      <w:pPr>
-        <w:pStyle w:val="Overskrift2"/>
-        <w:rPr>
-          <w:lang w:val="en-US"/>
-        </w:rPr>
-      </w:pPr>
-      <w:r>
-        <w:rPr>
-          <w:lang w:val="en-US"/>
-        </w:rPr>
-        <w:t>Diplomatic situation</w:t>
+        <w:t>Russia is declared as</w:t>
+      </w:r>
+      <w:r>
+        <w:rPr>
+          <w:lang w:val="en-US"/>
+        </w:rPr>
+        <w:t xml:space="preserve"> adversary</w:t>
       </w:r>
     </w:p>
     <w:p>
@@ -2120,13 +1615,7 @@
         <w:rPr>
           <w:lang w:val="en-US"/>
         </w:rPr>
-        <w:t>Syria is declared as</w:t>
-      </w:r>
-      <w:r>
-        <w:rPr>
-          <w:lang w:val="en-US"/>
-        </w:rPr>
-        <w:t xml:space="preserve"> enemy</w:t>
+        <w:t>Jordan is declared as neutral</w:t>
       </w:r>
     </w:p>
     <w:p>
@@ -2144,13 +1633,7 @@
         <w:rPr>
           <w:lang w:val="en-US"/>
         </w:rPr>
-        <w:t>Russia is declared as</w:t>
-      </w:r>
-      <w:r>
-        <w:rPr>
-          <w:lang w:val="en-US"/>
-        </w:rPr>
-        <w:t xml:space="preserve"> adversary</w:t>
+        <w:t>Lebanon is declared as neutral</w:t>
       </w:r>
     </w:p>
     <w:p>
@@ -2168,7 +1651,7 @@
         <w:rPr>
           <w:lang w:val="en-US"/>
         </w:rPr>
-        <w:t>Jordan is declared as neutral</w:t>
+        <w:t>Turkey is declared as friendly</w:t>
       </w:r>
     </w:p>
     <w:p>
@@ -2186,7 +1669,13 @@
         <w:rPr>
           <w:lang w:val="en-US"/>
         </w:rPr>
-        <w:t>Lebanon is declared as neutral</w:t>
+        <w:t xml:space="preserve">Israel is declared as </w:t>
+      </w:r>
+      <w:r>
+        <w:rPr>
+          <w:lang w:val="en-US"/>
+        </w:rPr>
+        <w:t>neutral</w:t>
       </w:r>
     </w:p>
     <w:p>
@@ -2204,7 +1693,7 @@
         <w:rPr>
           <w:lang w:val="en-US"/>
         </w:rPr>
-        <w:t>Turkey is declared as friendly</w:t>
+        <w:t>China is declared as adversary</w:t>
       </w:r>
     </w:p>
     <w:p>
@@ -2222,13 +1711,7 @@
         <w:rPr>
           <w:lang w:val="en-US"/>
         </w:rPr>
-        <w:t xml:space="preserve">Israel is declared as </w:t>
-      </w:r>
-      <w:r>
-        <w:rPr>
-          <w:lang w:val="en-US"/>
-        </w:rPr>
-        <w:t>neutral</w:t>
+        <w:t>Iran is declared as adversary</w:t>
       </w:r>
     </w:p>
     <w:p>
@@ -2246,42 +1729,6 @@
         <w:rPr>
           <w:lang w:val="en-US"/>
         </w:rPr>
-        <w:t>China is declared as adversary</w:t>
-      </w:r>
-    </w:p>
-    <w:p>
-      <w:pPr>
-        <w:pStyle w:val="Ingenmellomrom"/>
-        <w:numPr>
-          <w:ilvl w:val="0"/>
-          <w:numId w:val="15"/>
-        </w:numPr>
-        <w:rPr>
-          <w:lang w:val="en-US"/>
-        </w:rPr>
-      </w:pPr>
-      <w:r>
-        <w:rPr>
-          <w:lang w:val="en-US"/>
-        </w:rPr>
-        <w:t>Iran is declared as adversary</w:t>
-      </w:r>
-    </w:p>
-    <w:p>
-      <w:pPr>
-        <w:pStyle w:val="Ingenmellomrom"/>
-        <w:numPr>
-          <w:ilvl w:val="0"/>
-          <w:numId w:val="15"/>
-        </w:numPr>
-        <w:rPr>
-          <w:lang w:val="en-US"/>
-        </w:rPr>
-      </w:pPr>
-      <w:r>
-        <w:rPr>
-          <w:lang w:val="en-US"/>
-        </w:rPr>
         <w:t>Iraq is declared as neutral</w:t>
       </w:r>
     </w:p>
@@ -2419,8 +1866,8 @@
       </w:r>
     </w:p>
     <w:sectPr>
-      <w:headerReference w:type="default" r:id="rId13"/>
-      <w:footerReference w:type="default" r:id="rId14"/>
+      <w:headerReference w:type="default" r:id="rId11"/>
+      <w:footerReference w:type="default" r:id="rId12"/>
       <w:pgSz w:w="11906" w:h="16838"/>
       <w:pgMar w:top="1417" w:right="1417" w:bottom="1417" w:left="1417" w:header="708" w:footer="708" w:gutter="0"/>
       <w:cols w:space="708"/>
@@ -2990,6 +2437,119 @@
     </w:lvl>
   </w:abstractNum>
   <w:abstractNum w:abstractNumId="4">
+    <w:nsid w:val="1C2A3FDB"/>
+    <w:multiLevelType w:val="hybridMultilevel"/>
+    <w:tmpl w:val="032AAC3C"/>
+    <w:lvl w:ilvl="0" w:tplc="04140001">
+      <w:start w:val="1"/>
+      <w:numFmt w:val="bullet"/>
+      <w:lvlText w:val=""/>
+      <w:lvlJc w:val="left"/>
+      <w:pPr>
+        <w:ind w:left="720" w:hanging="360"/>
+      </w:pPr>
+      <w:rPr>
+        <w:rFonts w:ascii="Symbol" w:hAnsi="Symbol" w:hint="default"/>
+      </w:rPr>
+    </w:lvl>
+    <w:lvl w:ilvl="1" w:tplc="04140003" w:tentative="1">
+      <w:start w:val="1"/>
+      <w:numFmt w:val="bullet"/>
+      <w:lvlText w:val="o"/>
+      <w:lvlJc w:val="left"/>
+      <w:pPr>
+        <w:ind w:left="1440" w:hanging="360"/>
+      </w:pPr>
+      <w:rPr>
+        <w:rFonts w:ascii="Courier New" w:hAnsi="Courier New" w:cs="Courier New" w:hint="default"/>
+      </w:rPr>
+    </w:lvl>
+    <w:lvl w:ilvl="2" w:tplc="04140005" w:tentative="1">
+      <w:start w:val="1"/>
+      <w:numFmt w:val="bullet"/>
+      <w:lvlText w:val=""/>
+      <w:lvlJc w:val="left"/>
+      <w:pPr>
+        <w:ind w:left="2160" w:hanging="360"/>
+      </w:pPr>
+      <w:rPr>
+        <w:rFonts w:ascii="Wingdings" w:hAnsi="Wingdings" w:hint="default"/>
+      </w:rPr>
+    </w:lvl>
+    <w:lvl w:ilvl="3" w:tplc="04140001" w:tentative="1">
+      <w:start w:val="1"/>
+      <w:numFmt w:val="bullet"/>
+      <w:lvlText w:val=""/>
+      <w:lvlJc w:val="left"/>
+      <w:pPr>
+        <w:ind w:left="2880" w:hanging="360"/>
+      </w:pPr>
+      <w:rPr>
+        <w:rFonts w:ascii="Symbol" w:hAnsi="Symbol" w:hint="default"/>
+      </w:rPr>
+    </w:lvl>
+    <w:lvl w:ilvl="4" w:tplc="04140003" w:tentative="1">
+      <w:start w:val="1"/>
+      <w:numFmt w:val="bullet"/>
+      <w:lvlText w:val="o"/>
+      <w:lvlJc w:val="left"/>
+      <w:pPr>
+        <w:ind w:left="3600" w:hanging="360"/>
+      </w:pPr>
+      <w:rPr>
+        <w:rFonts w:ascii="Courier New" w:hAnsi="Courier New" w:cs="Courier New" w:hint="default"/>
+      </w:rPr>
+    </w:lvl>
+    <w:lvl w:ilvl="5" w:tplc="04140005" w:tentative="1">
+      <w:start w:val="1"/>
+      <w:numFmt w:val="bullet"/>
+      <w:lvlText w:val=""/>
+      <w:lvlJc w:val="left"/>
+      <w:pPr>
+        <w:ind w:left="4320" w:hanging="360"/>
+      </w:pPr>
+      <w:rPr>
+        <w:rFonts w:ascii="Wingdings" w:hAnsi="Wingdings" w:hint="default"/>
+      </w:rPr>
+    </w:lvl>
+    <w:lvl w:ilvl="6" w:tplc="04140001" w:tentative="1">
+      <w:start w:val="1"/>
+      <w:numFmt w:val="bullet"/>
+      <w:lvlText w:val=""/>
+      <w:lvlJc w:val="left"/>
+      <w:pPr>
+        <w:ind w:left="5040" w:hanging="360"/>
+      </w:pPr>
+      <w:rPr>
+        <w:rFonts w:ascii="Symbol" w:hAnsi="Symbol" w:hint="default"/>
+      </w:rPr>
+    </w:lvl>
+    <w:lvl w:ilvl="7" w:tplc="04140003" w:tentative="1">
+      <w:start w:val="1"/>
+      <w:numFmt w:val="bullet"/>
+      <w:lvlText w:val="o"/>
+      <w:lvlJc w:val="left"/>
+      <w:pPr>
+        <w:ind w:left="5760" w:hanging="360"/>
+      </w:pPr>
+      <w:rPr>
+        <w:rFonts w:ascii="Courier New" w:hAnsi="Courier New" w:cs="Courier New" w:hint="default"/>
+      </w:rPr>
+    </w:lvl>
+    <w:lvl w:ilvl="8" w:tplc="04140005" w:tentative="1">
+      <w:start w:val="1"/>
+      <w:numFmt w:val="bullet"/>
+      <w:lvlText w:val=""/>
+      <w:lvlJc w:val="left"/>
+      <w:pPr>
+        <w:ind w:left="6480" w:hanging="360"/>
+      </w:pPr>
+      <w:rPr>
+        <w:rFonts w:ascii="Wingdings" w:hAnsi="Wingdings" w:hint="default"/>
+      </w:rPr>
+    </w:lvl>
+  </w:abstractNum>
+  <w:abstractNum w:abstractNumId="5">
     <w:nsid w:val="20657828"/>
     <w:multiLevelType w:val="hybridMultilevel"/>
     <w:tmpl w:val="E0942C4C"/>
@@ -3129,7 +2689,7 @@
       </w:rPr>
     </w:lvl>
   </w:abstractNum>
-  <w:abstractNum w:abstractNumId="5">
+  <w:abstractNum w:abstractNumId="6">
     <w:nsid w:val="2C8A72A3"/>
     <w:multiLevelType w:val="hybridMultilevel"/>
     <w:tmpl w:val="F7D0B292"/>
@@ -3242,7 +2802,7 @@
       </w:rPr>
     </w:lvl>
   </w:abstractNum>
-  <w:abstractNum w:abstractNumId="6">
+  <w:abstractNum w:abstractNumId="7">
     <w:nsid w:val="2FA86E0D"/>
     <w:multiLevelType w:val="hybridMultilevel"/>
     <w:tmpl w:val="56A801DE"/>
@@ -3355,7 +2915,7 @@
       </w:rPr>
     </w:lvl>
   </w:abstractNum>
-  <w:abstractNum w:abstractNumId="7">
+  <w:abstractNum w:abstractNumId="8">
     <w:nsid w:val="3B7D7506"/>
     <w:multiLevelType w:val="hybridMultilevel"/>
     <w:tmpl w:val="93B40306"/>
@@ -3467,7 +3027,7 @@
       </w:rPr>
     </w:lvl>
   </w:abstractNum>
-  <w:abstractNum w:abstractNumId="8">
+  <w:abstractNum w:abstractNumId="9">
     <w:nsid w:val="420A3B66"/>
     <w:multiLevelType w:val="multilevel"/>
     <w:tmpl w:val="3E9AF27C"/>
@@ -3562,7 +3122,7 @@
       </w:pPr>
     </w:lvl>
   </w:abstractNum>
-  <w:abstractNum w:abstractNumId="9">
+  <w:abstractNum w:abstractNumId="10">
     <w:nsid w:val="4D811BA2"/>
     <w:multiLevelType w:val="hybridMultilevel"/>
     <w:tmpl w:val="35F084A4"/>
@@ -3675,7 +3235,7 @@
       </w:rPr>
     </w:lvl>
   </w:abstractNum>
-  <w:abstractNum w:abstractNumId="10">
+  <w:abstractNum w:abstractNumId="11">
     <w:nsid w:val="531647F0"/>
     <w:multiLevelType w:val="hybridMultilevel"/>
     <w:tmpl w:val="063A2130"/>
@@ -3787,7 +3347,7 @@
       </w:rPr>
     </w:lvl>
   </w:abstractNum>
-  <w:abstractNum w:abstractNumId="11">
+  <w:abstractNum w:abstractNumId="12">
     <w:nsid w:val="5FD95DF6"/>
     <w:multiLevelType w:val="hybridMultilevel"/>
     <w:tmpl w:val="B1A471F6"/>
@@ -3900,7 +3460,7 @@
       </w:rPr>
     </w:lvl>
   </w:abstractNum>
-  <w:abstractNum w:abstractNumId="12">
+  <w:abstractNum w:abstractNumId="13">
     <w:nsid w:val="6776756D"/>
     <w:multiLevelType w:val="hybridMultilevel"/>
     <w:tmpl w:val="389ADED2"/>
@@ -3989,7 +3549,7 @@
       </w:pPr>
     </w:lvl>
   </w:abstractNum>
-  <w:abstractNum w:abstractNumId="13">
+  <w:abstractNum w:abstractNumId="14">
     <w:nsid w:val="6887542B"/>
     <w:multiLevelType w:val="multilevel"/>
     <w:tmpl w:val="C9789F88"/>
@@ -4075,7 +3635,7 @@
       </w:pPr>
     </w:lvl>
   </w:abstractNum>
-  <w:abstractNum w:abstractNumId="14">
+  <w:abstractNum w:abstractNumId="15">
     <w:nsid w:val="715C2943"/>
     <w:multiLevelType w:val="hybridMultilevel"/>
     <w:tmpl w:val="39364502"/>
@@ -4188,7 +3748,7 @@
       </w:rPr>
     </w:lvl>
   </w:abstractNum>
-  <w:abstractNum w:abstractNumId="15">
+  <w:abstractNum w:abstractNumId="16">
     <w:nsid w:val="7BF65D85"/>
     <w:multiLevelType w:val="hybridMultilevel"/>
     <w:tmpl w:val="CA20E9DA"/>
@@ -4305,49 +3865,52 @@
     <w:abstractNumId w:val="0"/>
   </w:num>
   <w:num w:numId="2">
-    <w:abstractNumId w:val="13"/>
+    <w:abstractNumId w:val="14"/>
   </w:num>
   <w:num w:numId="3">
     <w:abstractNumId w:val="3"/>
   </w:num>
   <w:num w:numId="4">
-    <w:abstractNumId w:val="8"/>
+    <w:abstractNumId w:val="9"/>
   </w:num>
   <w:num w:numId="5">
-    <w:abstractNumId w:val="9"/>
+    <w:abstractNumId w:val="10"/>
   </w:num>
   <w:num w:numId="6">
-    <w:abstractNumId w:val="11"/>
+    <w:abstractNumId w:val="12"/>
   </w:num>
   <w:num w:numId="7">
-    <w:abstractNumId w:val="5"/>
+    <w:abstractNumId w:val="6"/>
   </w:num>
   <w:num w:numId="8">
     <w:abstractNumId w:val="1"/>
   </w:num>
   <w:num w:numId="9">
-    <w:abstractNumId w:val="15"/>
+    <w:abstractNumId w:val="16"/>
   </w:num>
   <w:num w:numId="10">
-    <w:abstractNumId w:val="6"/>
+    <w:abstractNumId w:val="7"/>
   </w:num>
   <w:num w:numId="11">
     <w:abstractNumId w:val="2"/>
   </w:num>
   <w:num w:numId="12">
-    <w:abstractNumId w:val="12"/>
+    <w:abstractNumId w:val="13"/>
   </w:num>
   <w:num w:numId="13">
-    <w:abstractNumId w:val="4"/>
+    <w:abstractNumId w:val="5"/>
   </w:num>
   <w:num w:numId="14">
-    <w:abstractNumId w:val="14"/>
+    <w:abstractNumId w:val="15"/>
   </w:num>
   <w:num w:numId="15">
-    <w:abstractNumId w:val="7"/>
+    <w:abstractNumId w:val="8"/>
   </w:num>
   <w:num w:numId="16">
-    <w:abstractNumId w:val="10"/>
+    <w:abstractNumId w:val="11"/>
+  </w:num>
+  <w:num w:numId="17">
+    <w:abstractNumId w:val="4"/>
   </w:num>
 </w:numbering>
 </file>
@@ -5338,7 +4901,7 @@
 </file>
 
 <file path=customXml/itemProps1.xml><?xml version="1.0" encoding="utf-8"?>
-<ds:datastoreItem xmlns:ds="http://schemas.openxmlformats.org/officeDocument/2006/customXml" ds:itemID="{A44B0F56-6921-4E5B-9BFF-7E7CA01C1996}">
+<ds:datastoreItem xmlns:ds="http://schemas.openxmlformats.org/officeDocument/2006/customXml" ds:itemID="{04EFAB71-03B8-468B-84E2-6A15B7B6F9F5}">
   <ds:schemaRefs>
     <ds:schemaRef ds:uri="http://schemas.openxmlformats.org/officeDocument/2006/bibliography"/>
   </ds:schemaRefs>

</xml_diff>

<commit_message>
chg: Added CJTF D&G for D2
</commit_message>
<xml_diff>
--- a/UNDER DEVELOPMENT/CJTF D_G/OPAR CJTF DIRECTION AND GUIDANCE D2.docx
+++ b/UNDER DEVELOPMENT/CJTF D_G/OPAR CJTF DIRECTION AND GUIDANCE D2.docx
@@ -204,6 +204,21 @@
         </w:rPr>
         <w:t xml:space="preserve">: </w:t>
       </w:r>
+      <w:hyperlink r:id="rId9" w:history="1">
+        <w:r>
+          <w:rPr>
+            <w:rStyle w:val="Hyperkobling"/>
+            <w:lang w:val="en-US"/>
+          </w:rPr>
+          <w:t>https://github.com/132nd-vWing/OPAR-Brief/raw/master/COMBATFLITE/OPAR%20Friendly%20situation.cf</w:t>
+        </w:r>
+      </w:hyperlink>
+      <w:r>
+        <w:rPr>
+          <w:lang w:val="en-US"/>
+        </w:rPr>
+        <w:t xml:space="preserve"> </w:t>
+      </w:r>
     </w:p>
     <w:p>
       <w:pPr>
@@ -305,7 +320,7 @@
                     </pic:cNvPicPr>
                   </pic:nvPicPr>
                   <pic:blipFill>
-                    <a:blip r:embed="rId9" cstate="print"/>
+                    <a:blip r:embed="rId10" cstate="print"/>
                     <a:srcRect/>
                     <a:stretch>
                       <a:fillRect/>
@@ -554,7 +569,7 @@
                     </pic:cNvPicPr>
                   </pic:nvPicPr>
                   <pic:blipFill>
-                    <a:blip r:embed="rId10" cstate="print"/>
+                    <a:blip r:embed="rId11" cstate="print"/>
                     <a:srcRect/>
                     <a:stretch>
                       <a:fillRect/>
@@ -1866,8 +1881,8 @@
       </w:r>
     </w:p>
     <w:sectPr>
-      <w:headerReference w:type="default" r:id="rId11"/>
-      <w:footerReference w:type="default" r:id="rId12"/>
+      <w:headerReference w:type="default" r:id="rId12"/>
+      <w:footerReference w:type="default" r:id="rId13"/>
       <w:pgSz w:w="11906" w:h="16838"/>
       <w:pgMar w:top="1417" w:right="1417" w:bottom="1417" w:left="1417" w:header="708" w:footer="708" w:gutter="0"/>
       <w:cols w:space="708"/>
@@ -4901,7 +4916,7 @@
 </file>
 
 <file path=customXml/itemProps1.xml><?xml version="1.0" encoding="utf-8"?>
-<ds:datastoreItem xmlns:ds="http://schemas.openxmlformats.org/officeDocument/2006/customXml" ds:itemID="{04EFAB71-03B8-468B-84E2-6A15B7B6F9F5}">
+<ds:datastoreItem xmlns:ds="http://schemas.openxmlformats.org/officeDocument/2006/customXml" ds:itemID="{05A83905-F915-4FDA-9514-CE683322BF6D}">
   <ds:schemaRefs>
     <ds:schemaRef ds:uri="http://schemas.openxmlformats.org/officeDocument/2006/bibliography"/>
   </ds:schemaRefs>

</xml_diff>

<commit_message>
chg: corrected copy/paste error.
</commit_message>
<xml_diff>
--- a/UNDER DEVELOPMENT/CJTF D_G/OPAR CJTF DIRECTION AND GUIDANCE D2.docx
+++ b/UNDER DEVELOPMENT/CJTF D_G/OPAR CJTF DIRECTION AND GUIDANCE D2.docx
@@ -204,15 +204,28 @@
         </w:rPr>
         <w:t xml:space="preserve">: </w:t>
       </w:r>
-      <w:hyperlink r:id="rId9" w:history="1">
-        <w:r>
-          <w:rPr>
-            <w:rStyle w:val="Hyperkobling"/>
-            <w:lang w:val="en-US"/>
-          </w:rPr>
-          <w:t>https://github.com/132nd-vWing/OPAR-Brief/raw/master/COMBATFLITE/OPAR%20Friendly%20situation.cf</w:t>
-        </w:r>
-      </w:hyperlink>
+      <w:r>
+        <w:fldChar w:fldCharType="begin"/>
+      </w:r>
+      <w:r>
+        <w:rPr>
+          <w:lang w:val="en-US"/>
+        </w:rPr>
+        <w:instrText>HYPERLINK "https://github.com/132nd-vWing/OPAR-Brief/raw/master/COMBATFLITE/OPAR%20Friendly%20situation.cf"</w:instrText>
+      </w:r>
+      <w:r>
+        <w:fldChar w:fldCharType="separate"/>
+      </w:r>
+      <w:r>
+        <w:rPr>
+          <w:rStyle w:val="Hyperkobling"/>
+          <w:lang w:val="en-US"/>
+        </w:rPr>
+        <w:t>https://github.com/132nd-vWing/OPAR-Brief/raw/master/COMBATFLITE/OPAR%20Friendly%20situation.cf</w:t>
+      </w:r>
+      <w:r>
+        <w:fldChar w:fldCharType="end"/>
+      </w:r>
       <w:r>
         <w:rPr>
           <w:lang w:val="en-US"/>
@@ -280,7 +293,7 @@
         <w:rPr>
           <w:lang w:val="en-US"/>
         </w:rPr>
-        <w:t xml:space="preserve"> JFACC initiated airstrikes against Syrian forces while LCC started preparing its offensive.   On D+3 LCC with its IV Corps in Sector North started its offensive.</w:t>
+        <w:t xml:space="preserve"> JFACC initiated airstrikes against Syrian forces while LCC started preparing its offensive.   </w:t>
       </w:r>
     </w:p>
     <w:p>
@@ -320,7 +333,7 @@
                     </pic:cNvPicPr>
                   </pic:nvPicPr>
                   <pic:blipFill>
-                    <a:blip r:embed="rId10" cstate="print"/>
+                    <a:blip r:embed="rId9" cstate="print"/>
                     <a:srcRect/>
                     <a:stretch>
                       <a:fillRect/>
@@ -569,7 +582,7 @@
                     </pic:cNvPicPr>
                   </pic:nvPicPr>
                   <pic:blipFill>
-                    <a:blip r:embed="rId11" cstate="print"/>
+                    <a:blip r:embed="rId10" cstate="print"/>
                     <a:srcRect/>
                     <a:stretch>
                       <a:fillRect/>
@@ -1881,8 +1894,8 @@
       </w:r>
     </w:p>
     <w:sectPr>
-      <w:headerReference w:type="default" r:id="rId12"/>
-      <w:footerReference w:type="default" r:id="rId13"/>
+      <w:headerReference w:type="default" r:id="rId11"/>
+      <w:footerReference w:type="default" r:id="rId12"/>
       <w:pgSz w:w="11906" w:h="16838"/>
       <w:pgMar w:top="1417" w:right="1417" w:bottom="1417" w:left="1417" w:header="708" w:footer="708" w:gutter="0"/>
       <w:cols w:space="708"/>
@@ -4916,7 +4929,7 @@
 </file>
 
 <file path=customXml/itemProps1.xml><?xml version="1.0" encoding="utf-8"?>
-<ds:datastoreItem xmlns:ds="http://schemas.openxmlformats.org/officeDocument/2006/customXml" ds:itemID="{05A83905-F915-4FDA-9514-CE683322BF6D}">
+<ds:datastoreItem xmlns:ds="http://schemas.openxmlformats.org/officeDocument/2006/customXml" ds:itemID="{3AD728CF-127D-4931-BE92-50ED8B8E36DB}">
   <ds:schemaRefs>
     <ds:schemaRef ds:uri="http://schemas.openxmlformats.org/officeDocument/2006/bibliography"/>
   </ds:schemaRefs>

</xml_diff>